<commit_message>
Styling - home, about, gallery, contact (part one)
</commit_message>
<xml_diff>
--- a/Documents/Two_Proposals.docx
+++ b/Documents/Two_Proposals.docx
@@ -82,7 +82,7 @@
           <w:bCs/>
         </w:rPr>
         <w:pict w14:anchorId="6EDA6CAD">
-          <v:rect id="_x0000_i1426" style="width:0;height:1.5pt" o:hralign="center" o:hrstd="t" o:hr="t" fillcolor="#a0a0a0" stroked="f"/>
+          <v:rect id="_x0000_i1025" style="width:0;height:1.5pt" o:hralign="center" o:hrstd="t" o:hr="t" fillcolor="#a0a0a0" stroked="f"/>
         </w:pict>
       </w:r>
     </w:p>
@@ -225,7 +225,7 @@
           <w:bCs/>
         </w:rPr>
         <w:pict w14:anchorId="4C882813">
-          <v:rect id="_x0000_i1427" style="width:0;height:1.5pt" o:hralign="center" o:hrstd="t" o:hr="t" fillcolor="#a0a0a0" stroked="f"/>
+          <v:rect id="_x0000_i1026" style="width:0;height:1.5pt" o:hralign="center" o:hrstd="t" o:hr="t" fillcolor="#a0a0a0" stroked="f"/>
         </w:pict>
       </w:r>
     </w:p>
@@ -391,7 +391,7 @@
           <w:bCs/>
         </w:rPr>
         <w:pict w14:anchorId="1E764B3A">
-          <v:rect id="_x0000_i1428" style="width:0;height:1.5pt" o:hralign="center" o:hrstd="t" o:hr="t" fillcolor="#a0a0a0" stroked="f"/>
+          <v:rect id="_x0000_i1027" style="width:0;height:1.5pt" o:hralign="center" o:hrstd="t" o:hr="t" fillcolor="#a0a0a0" stroked="f"/>
         </w:pict>
       </w:r>
     </w:p>
@@ -551,7 +551,7 @@
           <w:bCs/>
         </w:rPr>
         <w:pict w14:anchorId="3B30C03F">
-          <v:rect id="_x0000_i1429" style="width:0;height:1.5pt" o:hralign="center" o:hrstd="t" o:hr="t" fillcolor="#a0a0a0" stroked="f"/>
+          <v:rect id="_x0000_i1028" style="width:0;height:1.5pt" o:hralign="center" o:hrstd="t" o:hr="t" fillcolor="#a0a0a0" stroked="f"/>
         </w:pict>
       </w:r>
     </w:p>
@@ -672,7 +672,7 @@
           <w:bCs/>
         </w:rPr>
         <w:pict w14:anchorId="584BF200">
-          <v:rect id="_x0000_i1430" style="width:0;height:1.5pt" o:hralign="center" o:hrstd="t" o:hr="t" fillcolor="#a0a0a0" stroked="f"/>
+          <v:rect id="_x0000_i1029" style="width:0;height:1.5pt" o:hralign="center" o:hrstd="t" o:hr="t" fillcolor="#a0a0a0" stroked="f"/>
         </w:pict>
       </w:r>
     </w:p>
@@ -736,7 +736,298 @@
         </w:numPr>
       </w:pPr>
       <w:r>
+        <w:rPr>
+          <w:noProof/>
+        </w:rPr>
+        <mc:AlternateContent>
+          <mc:Choice Requires="wps">
+            <w:drawing>
+              <wp:anchor distT="0" distB="0" distL="114300" distR="114300" simplePos="0" relativeHeight="251663360" behindDoc="0" locked="0" layoutInCell="1" allowOverlap="1" wp14:anchorId="4AC58ED0" wp14:editId="60A38ED6">
+                <wp:simplePos x="0" y="0"/>
+                <wp:positionH relativeFrom="column">
+                  <wp:posOffset>1729740</wp:posOffset>
+                </wp:positionH>
+                <wp:positionV relativeFrom="paragraph">
+                  <wp:posOffset>303530</wp:posOffset>
+                </wp:positionV>
+                <wp:extent cx="502920" cy="320040"/>
+                <wp:effectExtent l="0" t="0" r="11430" b="22860"/>
+                <wp:wrapNone/>
+                <wp:docPr id="280854740" name="Rectangle 3"/>
+                <wp:cNvGraphicFramePr/>
+                <a:graphic xmlns:a="http://schemas.openxmlformats.org/drawingml/2006/main">
+                  <a:graphicData uri="http://schemas.microsoft.com/office/word/2010/wordprocessingShape">
+                    <wps:wsp>
+                      <wps:cNvSpPr/>
+                      <wps:spPr>
+                        <a:xfrm>
+                          <a:off x="0" y="0"/>
+                          <a:ext cx="502920" cy="320040"/>
+                        </a:xfrm>
+                        <a:prstGeom prst="rect">
+                          <a:avLst/>
+                        </a:prstGeom>
+                        <a:solidFill>
+                          <a:schemeClr val="bg1"/>
+                        </a:solidFill>
+                      </wps:spPr>
+                      <wps:style>
+                        <a:lnRef idx="2">
+                          <a:schemeClr val="accent1">
+                            <a:shade val="15000"/>
+                          </a:schemeClr>
+                        </a:lnRef>
+                        <a:fillRef idx="1">
+                          <a:schemeClr val="accent1"/>
+                        </a:fillRef>
+                        <a:effectRef idx="0">
+                          <a:schemeClr val="accent1"/>
+                        </a:effectRef>
+                        <a:fontRef idx="minor">
+                          <a:schemeClr val="lt1"/>
+                        </a:fontRef>
+                      </wps:style>
+                      <wps:bodyPr rot="0" spcFirstLastPara="0" vertOverflow="overflow" horzOverflow="overflow" vert="horz" wrap="square" lIns="91440" tIns="45720" rIns="91440" bIns="45720" numCol="1" spcCol="0" rtlCol="0" fromWordArt="0" anchor="ctr" anchorCtr="0" forceAA="0" compatLnSpc="1">
+                        <a:prstTxWarp prst="textNoShape">
+                          <a:avLst/>
+                        </a:prstTxWarp>
+                        <a:noAutofit/>
+                      </wps:bodyPr>
+                    </wps:wsp>
+                  </a:graphicData>
+                </a:graphic>
+              </wp:anchor>
+            </w:drawing>
+          </mc:Choice>
+          <mc:Fallback>
+            <w:pict>
+              <v:rect w14:anchorId="18B7EE9A" id="Rectangle 3" o:spid="_x0000_s1026" style="position:absolute;margin-left:136.2pt;margin-top:23.9pt;width:39.6pt;height:25.2pt;z-index:251663360;visibility:visible;mso-wrap-style:square;mso-wrap-distance-left:9pt;mso-wrap-distance-top:0;mso-wrap-distance-right:9pt;mso-wrap-distance-bottom:0;mso-position-horizontal:absolute;mso-position-horizontal-relative:text;mso-position-vertical:absolute;mso-position-vertical-relative:text;v-text-anchor:middle" o:gfxdata="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" fillcolor="white [3212]" strokecolor="#030e13 [484]" strokeweight="1.5pt"/>
+            </w:pict>
+          </mc:Fallback>
+        </mc:AlternateContent>
+      </w:r>
+      <w:r>
+        <w:rPr>
+          <w:noProof/>
+        </w:rPr>
+        <mc:AlternateContent>
+          <mc:Choice Requires="wps">
+            <w:drawing>
+              <wp:anchor distT="0" distB="0" distL="114300" distR="114300" simplePos="0" relativeHeight="251660288" behindDoc="0" locked="0" layoutInCell="1" allowOverlap="1" wp14:anchorId="43834D9B" wp14:editId="386D4053">
+                <wp:simplePos x="0" y="0"/>
+                <wp:positionH relativeFrom="column">
+                  <wp:posOffset>601980</wp:posOffset>
+                </wp:positionH>
+                <wp:positionV relativeFrom="paragraph">
+                  <wp:posOffset>288290</wp:posOffset>
+                </wp:positionV>
+                <wp:extent cx="464820" cy="312420"/>
+                <wp:effectExtent l="0" t="0" r="11430" b="11430"/>
+                <wp:wrapNone/>
+                <wp:docPr id="968294252" name="Rectangle 2"/>
+                <wp:cNvGraphicFramePr/>
+                <a:graphic xmlns:a="http://schemas.openxmlformats.org/drawingml/2006/main">
+                  <a:graphicData uri="http://schemas.microsoft.com/office/word/2010/wordprocessingShape">
+                    <wps:wsp>
+                      <wps:cNvSpPr/>
+                      <wps:spPr>
+                        <a:xfrm>
+                          <a:off x="0" y="0"/>
+                          <a:ext cx="464820" cy="312420"/>
+                        </a:xfrm>
+                        <a:prstGeom prst="rect">
+                          <a:avLst/>
+                        </a:prstGeom>
+                        <a:solidFill>
+                          <a:srgbClr val="FFDD00"/>
+                        </a:solidFill>
+                      </wps:spPr>
+                      <wps:style>
+                        <a:lnRef idx="2">
+                          <a:schemeClr val="accent1">
+                            <a:shade val="15000"/>
+                          </a:schemeClr>
+                        </a:lnRef>
+                        <a:fillRef idx="1">
+                          <a:schemeClr val="accent1"/>
+                        </a:fillRef>
+                        <a:effectRef idx="0">
+                          <a:schemeClr val="accent1"/>
+                        </a:effectRef>
+                        <a:fontRef idx="minor">
+                          <a:schemeClr val="lt1"/>
+                        </a:fontRef>
+                      </wps:style>
+                      <wps:bodyPr rot="0" spcFirstLastPara="0" vertOverflow="overflow" horzOverflow="overflow" vert="horz" wrap="square" lIns="91440" tIns="45720" rIns="91440" bIns="45720" numCol="1" spcCol="0" rtlCol="0" fromWordArt="0" anchor="ctr" anchorCtr="0" forceAA="0" compatLnSpc="1">
+                        <a:prstTxWarp prst="textNoShape">
+                          <a:avLst/>
+                        </a:prstTxWarp>
+                        <a:noAutofit/>
+                      </wps:bodyPr>
+                    </wps:wsp>
+                  </a:graphicData>
+                </a:graphic>
+              </wp:anchor>
+            </w:drawing>
+          </mc:Choice>
+          <mc:Fallback>
+            <w:pict>
+              <v:rect w14:anchorId="2110E8B7" id="Rectangle 2" o:spid="_x0000_s1026" style="position:absolute;margin-left:47.4pt;margin-top:22.7pt;width:36.6pt;height:24.6pt;z-index:251660288;visibility:visible;mso-wrap-style:square;mso-wrap-distance-left:9pt;mso-wrap-distance-top:0;mso-wrap-distance-right:9pt;mso-wrap-distance-bottom:0;mso-position-horizontal:absolute;mso-position-horizontal-relative:text;mso-position-vertical:absolute;mso-position-vertical-relative:text;v-text-anchor:middle" o:gfxdata="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" fillcolor="#fd0" strokecolor="#030e13 [484]" strokeweight="1.5pt"/>
+            </w:pict>
+          </mc:Fallback>
+        </mc:AlternateContent>
+      </w:r>
+      <w:r>
+        <w:rPr>
+          <w:noProof/>
+        </w:rPr>
+        <mc:AlternateContent>
+          <mc:Choice Requires="wps">
+            <w:drawing>
+              <wp:anchor distT="0" distB="0" distL="114300" distR="114300" simplePos="0" relativeHeight="251659264" behindDoc="0" locked="0" layoutInCell="1" allowOverlap="1" wp14:anchorId="098BE9C5" wp14:editId="7BE847D3">
+                <wp:simplePos x="0" y="0"/>
+                <wp:positionH relativeFrom="margin">
+                  <wp:align>left</wp:align>
+                </wp:positionH>
+                <wp:positionV relativeFrom="paragraph">
+                  <wp:posOffset>295910</wp:posOffset>
+                </wp:positionV>
+                <wp:extent cx="480060" cy="297180"/>
+                <wp:effectExtent l="0" t="0" r="15240" b="26670"/>
+                <wp:wrapNone/>
+                <wp:docPr id="453488524" name="Rectangle 1"/>
+                <wp:cNvGraphicFramePr/>
+                <a:graphic xmlns:a="http://schemas.openxmlformats.org/drawingml/2006/main">
+                  <a:graphicData uri="http://schemas.microsoft.com/office/word/2010/wordprocessingShape">
+                    <wps:wsp>
+                      <wps:cNvSpPr/>
+                      <wps:spPr>
+                        <a:xfrm>
+                          <a:off x="0" y="0"/>
+                          <a:ext cx="480060" cy="297180"/>
+                        </a:xfrm>
+                        <a:prstGeom prst="rect">
+                          <a:avLst/>
+                        </a:prstGeom>
+                        <a:solidFill>
+                          <a:srgbClr val="2AAFFF"/>
+                        </a:solidFill>
+                      </wps:spPr>
+                      <wps:style>
+                        <a:lnRef idx="2">
+                          <a:schemeClr val="accent1">
+                            <a:shade val="15000"/>
+                          </a:schemeClr>
+                        </a:lnRef>
+                        <a:fillRef idx="1">
+                          <a:schemeClr val="accent1"/>
+                        </a:fillRef>
+                        <a:effectRef idx="0">
+                          <a:schemeClr val="accent1"/>
+                        </a:effectRef>
+                        <a:fontRef idx="minor">
+                          <a:schemeClr val="lt1"/>
+                        </a:fontRef>
+                      </wps:style>
+                      <wps:bodyPr rot="0" spcFirstLastPara="0" vertOverflow="overflow" horzOverflow="overflow" vert="horz" wrap="square" lIns="91440" tIns="45720" rIns="91440" bIns="45720" numCol="1" spcCol="0" rtlCol="0" fromWordArt="0" anchor="ctr" anchorCtr="0" forceAA="0" compatLnSpc="1">
+                        <a:prstTxWarp prst="textNoShape">
+                          <a:avLst/>
+                        </a:prstTxWarp>
+                        <a:noAutofit/>
+                      </wps:bodyPr>
+                    </wps:wsp>
+                  </a:graphicData>
+                </a:graphic>
+              </wp:anchor>
+            </w:drawing>
+          </mc:Choice>
+          <mc:Fallback>
+            <w:pict>
+              <v:rect w14:anchorId="7ABA32D1" id="Rectangle 1" o:spid="_x0000_s1026" style="position:absolute;margin-left:0;margin-top:23.3pt;width:37.8pt;height:23.4pt;z-index:251659264;visibility:visible;mso-wrap-style:square;mso-wrap-distance-left:9pt;mso-wrap-distance-top:0;mso-wrap-distance-right:9pt;mso-wrap-distance-bottom:0;mso-position-horizontal:left;mso-position-horizontal-relative:margin;mso-position-vertical:absolute;mso-position-vertical-relative:text;v-text-anchor:middle" o:gfxdata="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" fillcolor="#2aafff" strokecolor="#030e13 [484]" strokeweight="1.5pt">
+                <w10:wrap anchorx="margin"/>
+              </v:rect>
+            </w:pict>
+          </mc:Fallback>
+        </mc:AlternateContent>
+      </w:r>
+      <w:r>
         <w:t>Accent: Deep Purple (#512DA8), White</w:t>
+      </w:r>
+    </w:p>
+    <w:p>
+      <w:r>
+        <w:rPr>
+          <w:noProof/>
+        </w:rPr>
+        <mc:AlternateContent>
+          <mc:Choice Requires="wps">
+            <w:drawing>
+              <wp:anchor distT="0" distB="0" distL="114300" distR="114300" simplePos="0" relativeHeight="251662336" behindDoc="0" locked="0" layoutInCell="1" allowOverlap="1" wp14:anchorId="2C1E1734" wp14:editId="78028888">
+                <wp:simplePos x="0" y="0"/>
+                <wp:positionH relativeFrom="column">
+                  <wp:posOffset>1173480</wp:posOffset>
+                </wp:positionH>
+                <wp:positionV relativeFrom="paragraph">
+                  <wp:posOffset>9525</wp:posOffset>
+                </wp:positionV>
+                <wp:extent cx="464820" cy="297180"/>
+                <wp:effectExtent l="0" t="0" r="11430" b="26670"/>
+                <wp:wrapNone/>
+                <wp:docPr id="236716555" name="Rectangle 2"/>
+                <wp:cNvGraphicFramePr/>
+                <a:graphic xmlns:a="http://schemas.openxmlformats.org/drawingml/2006/main">
+                  <a:graphicData uri="http://schemas.microsoft.com/office/word/2010/wordprocessingShape">
+                    <wps:wsp>
+                      <wps:cNvSpPr/>
+                      <wps:spPr>
+                        <a:xfrm>
+                          <a:off x="0" y="0"/>
+                          <a:ext cx="464820" cy="297180"/>
+                        </a:xfrm>
+                        <a:prstGeom prst="rect">
+                          <a:avLst/>
+                        </a:prstGeom>
+                        <a:solidFill>
+                          <a:srgbClr val="512DA8"/>
+                        </a:solidFill>
+                      </wps:spPr>
+                      <wps:style>
+                        <a:lnRef idx="2">
+                          <a:schemeClr val="accent1">
+                            <a:shade val="15000"/>
+                          </a:schemeClr>
+                        </a:lnRef>
+                        <a:fillRef idx="1">
+                          <a:schemeClr val="accent1"/>
+                        </a:fillRef>
+                        <a:effectRef idx="0">
+                          <a:schemeClr val="accent1"/>
+                        </a:effectRef>
+                        <a:fontRef idx="minor">
+                          <a:schemeClr val="lt1"/>
+                        </a:fontRef>
+                      </wps:style>
+                      <wps:bodyPr rot="0" spcFirstLastPara="0" vertOverflow="overflow" horzOverflow="overflow" vert="horz" wrap="square" lIns="91440" tIns="45720" rIns="91440" bIns="45720" numCol="1" spcCol="0" rtlCol="0" fromWordArt="0" anchor="ctr" anchorCtr="0" forceAA="0" compatLnSpc="1">
+                        <a:prstTxWarp prst="textNoShape">
+                          <a:avLst/>
+                        </a:prstTxWarp>
+                        <a:noAutofit/>
+                      </wps:bodyPr>
+                    </wps:wsp>
+                  </a:graphicData>
+                </a:graphic>
+                <wp14:sizeRelV relativeFrom="margin">
+                  <wp14:pctHeight>0</wp14:pctHeight>
+                </wp14:sizeRelV>
+              </wp:anchor>
+            </w:drawing>
+          </mc:Choice>
+          <mc:Fallback>
+            <w:pict>
+              <v:rect w14:anchorId="2747532C" id="Rectangle 2" o:spid="_x0000_s1026" style="position:absolute;margin-left:92.4pt;margin-top:.75pt;width:36.6pt;height:23.4pt;z-index:251662336;visibility:visible;mso-wrap-style:square;mso-height-percent:0;mso-wrap-distance-left:9pt;mso-wrap-distance-top:0;mso-wrap-distance-right:9pt;mso-wrap-distance-bottom:0;mso-position-horizontal:absolute;mso-position-horizontal-relative:text;mso-position-vertical:absolute;mso-position-vertical-relative:text;mso-height-percent:0;mso-height-relative:margin;v-text-anchor:middle" o:gfxdata="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" fillcolor="#512da8" strokecolor="#030e13 [484]" strokeweight="1.5pt"/>
+            </w:pict>
+          </mc:Fallback>
+        </mc:AlternateContent>
       </w:r>
     </w:p>
     <w:p>
@@ -919,7 +1210,7 @@
           <w:bCs/>
         </w:rPr>
         <w:pict w14:anchorId="748FBDEB">
-          <v:rect id="_x0000_i1431" style="width:0;height:1.5pt" o:hralign="center" o:hrstd="t" o:hr="t" fillcolor="#a0a0a0" stroked="f"/>
+          <v:rect id="_x0000_i1030" style="width:0;height:1.5pt" o:hralign="center" o:hrstd="t" o:hr="t" fillcolor="#a0a0a0" stroked="f"/>
         </w:pict>
       </w:r>
     </w:p>
@@ -954,6 +1245,7 @@
           <w:b/>
           <w:bCs/>
         </w:rPr>
+        <w:lastRenderedPageBreak/>
         <w:t>Languages: HTML5, CSS3, JavaScript</w:t>
       </w:r>
     </w:p>
@@ -969,9 +1261,8 @@
           <w:b/>
           <w:bCs/>
         </w:rPr>
-        <w:lastRenderedPageBreak/>
         <w:pict w14:anchorId="4975CAFE">
-          <v:rect id="_x0000_i1432" style="width:0;height:1.5pt" o:hralign="center" o:hrstd="t" o:hr="t" fillcolor="#a0a0a0" stroked="f"/>
+          <v:rect id="_x0000_i1031" style="width:0;height:1.5pt" o:hralign="center" o:hrstd="t" o:hr="t" fillcolor="#a0a0a0" stroked="f"/>
         </w:pict>
       </w:r>
     </w:p>
@@ -1177,14 +1468,7 @@
                 <w:b/>
                 <w:bCs/>
               </w:rPr>
-              <w:t>13 – 28 Aug</w:t>
-            </w:r>
-            <w:r>
-              <w:rPr>
-                <w:b/>
-                <w:bCs/>
-              </w:rPr>
-              <w:t xml:space="preserve"> 2025</w:t>
+              <w:t>13 – 28 Aug 2025</w:t>
             </w:r>
           </w:p>
         </w:tc>
@@ -1427,7 +1711,7 @@
           <w:bCs/>
         </w:rPr>
         <w:pict w14:anchorId="46F95E65">
-          <v:rect id="_x0000_i1433" style="width:0;height:1.5pt" o:hralign="center" o:hrstd="t" o:hr="t" fillcolor="#a0a0a0" stroked="f"/>
+          <v:rect id="_x0000_i1032" style="width:0;height:1.5pt" o:hralign="center" o:hrstd="t" o:hr="t" fillcolor="#a0a0a0" stroked="f"/>
         </w:pict>
       </w:r>
     </w:p>
@@ -1722,7 +2006,7 @@
           <w:bCs/>
         </w:rPr>
         <w:pict w14:anchorId="67A726A6">
-          <v:rect id="_x0000_i1434" style="width:0;height:1.5pt" o:hralign="center" o:hrstd="t" o:hr="t" fillcolor="#a0a0a0" stroked="f"/>
+          <v:rect id="_x0000_i1033" style="width:0;height:1.5pt" o:hralign="center" o:hrstd="t" o:hr="t" fillcolor="#a0a0a0" stroked="f"/>
         </w:pict>
       </w:r>
     </w:p>
@@ -1894,7 +2178,7 @@
           <w:bCs/>
         </w:rPr>
         <w:pict w14:anchorId="1282A5F8">
-          <v:rect id="_x0000_i1435" style="width:0;height:1.5pt" o:hralign="center" o:hrstd="t" o:hr="t" fillcolor="#a0a0a0" stroked="f"/>
+          <v:rect id="_x0000_i1034" style="width:0;height:1.5pt" o:hralign="center" o:hrstd="t" o:hr="t" fillcolor="#a0a0a0" stroked="f"/>
         </w:pict>
       </w:r>
     </w:p>
@@ -1910,6 +2194,152 @@
           <w:b/>
           <w:bCs/>
         </w:rPr>
+        <w:br w:type="page"/>
+      </w:r>
+    </w:p>
+    <w:p>
+      <w:pPr>
+        <w:rPr>
+          <w:b/>
+          <w:bCs/>
+        </w:rPr>
+      </w:pPr>
+      <w:r>
+        <w:rPr>
+          <w:b/>
+          <w:bCs/>
+        </w:rPr>
+        <w:lastRenderedPageBreak/>
+        <w:t xml:space="preserve">Home (hero) idea – background carousel, has </w:t>
+      </w:r>
+      <w:proofErr w:type="spellStart"/>
+      <w:r>
+        <w:rPr>
+          <w:b/>
+          <w:bCs/>
+        </w:rPr>
+        <w:t>javascript</w:t>
+      </w:r>
+      <w:proofErr w:type="spellEnd"/>
+      <w:r>
+        <w:rPr>
+          <w:b/>
+          <w:bCs/>
+        </w:rPr>
+        <w:t xml:space="preserve"> so later</w:t>
+      </w:r>
+    </w:p>
+    <w:p>
+      <w:pPr>
+        <w:rPr>
+          <w:b/>
+          <w:bCs/>
+        </w:rPr>
+      </w:pPr>
+      <w:hyperlink r:id="rId5" w:history="1">
+        <w:r>
+          <w:rPr>
+            <w:rStyle w:val="Hyperlink"/>
+            <w:b/>
+            <w:bCs/>
+          </w:rPr>
+          <w:t>https://dev.to/debadeepsen/making-a-full-body-background-slideshow-for-your-web-page-5bf4</w:t>
+        </w:r>
+      </w:hyperlink>
+    </w:p>
+    <w:p>
+      <w:pPr>
+        <w:rPr>
+          <w:b/>
+          <w:bCs/>
+        </w:rPr>
+      </w:pPr>
+      <w:hyperlink r:id="rId6" w:history="1">
+        <w:r>
+          <w:rPr>
+            <w:rStyle w:val="Hyperlink"/>
+            <w:b/>
+            <w:bCs/>
+          </w:rPr>
+          <w:t>https://codesandbox.io/p/sandbox/happy-mirzakhani-48zz2x?file=%2Findex.html&amp;from-embed</w:t>
+        </w:r>
+      </w:hyperlink>
+    </w:p>
+    <w:p>
+      <w:pPr>
+        <w:rPr>
+          <w:b/>
+          <w:bCs/>
+        </w:rPr>
+      </w:pPr>
+      <w:r>
+        <w:rPr>
+          <w:b/>
+          <w:bCs/>
+        </w:rPr>
+        <w:t>Logo</w:t>
+      </w:r>
+    </w:p>
+    <w:p>
+      <w:r>
+        <w:t>The icon, an innovative blend of an anchor and a lighthouse, perfectly encapsulates the essence of The Anchor Collective. The anchor represents stability and a grounded presence in the lives of youth, while the lighthouse symbolizes guidance and hope.</w:t>
+      </w:r>
+    </w:p>
+    <w:p>
+      <w:r>
+        <w:t xml:space="preserve">This merging of elements conveys that the organization is both a safe </w:t>
+      </w:r>
+      <w:proofErr w:type="spellStart"/>
+      <w:r>
+        <w:t>harbor</w:t>
+      </w:r>
+      <w:proofErr w:type="spellEnd"/>
+      <w:r>
+        <w:t xml:space="preserve"> and a beacon of light, encouraging creativity and community engagement. It beautifully ties together the themes of faith, support, and aspiration, making it a fitting emblem for an organization dedicated to uplifting and empowering young individuals.</w:t>
+      </w:r>
+    </w:p>
+    <w:p/>
+    <w:p>
+      <w:r>
+        <w:t xml:space="preserve">This logo for The Anchor Collective beautifully captures the essence of unity and support, perfectly aligning with the spirit of a non-profit organization focused on youth. The bold anchor symbolizes stability and hope, while the vibrant </w:t>
+      </w:r>
+      <w:proofErr w:type="spellStart"/>
+      <w:r>
+        <w:t>colors</w:t>
+      </w:r>
+      <w:proofErr w:type="spellEnd"/>
+      <w:r>
+        <w:t> evoke a sense of creativity and community. The clean, modern font adds a touch of professionalism, making it appealing and approachable. This design inspires a feeling of belonging and encourages engagement, making it a great choice for anyone wanting to make a positive impact in the community.</w:t>
+      </w:r>
+    </w:p>
+    <w:p>
+      <w:pPr>
+        <w:rPr>
+          <w:b/>
+          <w:bCs/>
+        </w:rPr>
+      </w:pPr>
+      <w:r>
+        <w:rPr>
+          <w:b/>
+          <w:bCs/>
+        </w:rPr>
+        <w:br w:type="page"/>
+      </w:r>
+    </w:p>
+    <w:p>
+      <w:pPr>
+        <w:rPr>
+          <w:b/>
+          <w:bCs/>
+        </w:rPr>
+      </w:pPr>
+      <w:r>
+        <w:rPr>
+          <w:b/>
+          <w:bCs/>
+        </w:rPr>
+        <w:lastRenderedPageBreak/>
         <w:t>Appendix: Rejected Proposal</w:t>
       </w:r>
     </w:p>
@@ -1948,7 +2378,6 @@
           <w:b/>
           <w:bCs/>
         </w:rPr>
-        <w:lastRenderedPageBreak/>
         <w:t xml:space="preserve">Name: </w:t>
       </w:r>
       <w:proofErr w:type="spellStart"/>
@@ -2085,7 +2514,7 @@
           <w:bCs/>
         </w:rPr>
         <w:pict w14:anchorId="3925D1A4">
-          <v:rect id="_x0000_i1436" style="width:0;height:1.5pt" o:hralign="center" o:hrstd="t" o:hr="t" fillcolor="#a0a0a0" stroked="f"/>
+          <v:rect id="_x0000_i1035" style="width:0;height:1.5pt" o:hralign="center" o:hrstd="t" o:hr="t" fillcolor="#a0a0a0" stroked="f"/>
         </w:pict>
       </w:r>
     </w:p>
@@ -2213,7 +2642,7 @@
           <w:bCs/>
         </w:rPr>
         <w:pict w14:anchorId="7AE86368">
-          <v:rect id="_x0000_i1437" style="width:0;height:1.5pt" o:hralign="center" o:hrstd="t" o:hr="t" fillcolor="#a0a0a0" stroked="f"/>
+          <v:rect id="_x0000_i1036" style="width:0;height:1.5pt" o:hralign="center" o:hrstd="t" o:hr="t" fillcolor="#a0a0a0" stroked="f"/>
         </w:pict>
       </w:r>
     </w:p>
@@ -2288,6 +2717,7 @@
         </w:numPr>
       </w:pPr>
       <w:r>
+        <w:lastRenderedPageBreak/>
         <w:t>No formal presentation of services</w:t>
       </w:r>
     </w:p>
@@ -2304,7 +2734,7 @@
           <w:bCs/>
         </w:rPr>
         <w:pict w14:anchorId="403A7D06">
-          <v:rect id="_x0000_i1438" style="width:0;height:1.5pt" o:hralign="center" o:hrstd="t" o:hr="t" fillcolor="#a0a0a0" stroked="f"/>
+          <v:rect id="_x0000_i1037" style="width:0;height:1.5pt" o:hralign="center" o:hrstd="t" o:hr="t" fillcolor="#a0a0a0" stroked="f"/>
         </w:pict>
       </w:r>
     </w:p>
@@ -2320,7 +2750,6 @@
           <w:b/>
           <w:bCs/>
         </w:rPr>
-        <w:lastRenderedPageBreak/>
         <w:t>Proposed Website Features and Functionality</w:t>
       </w:r>
     </w:p>
@@ -2392,7 +2821,7 @@
           <w:bCs/>
         </w:rPr>
         <w:pict w14:anchorId="1EDB2CEB">
-          <v:rect id="_x0000_i1439" style="width:0;height:1.5pt" o:hralign="center" o:hrstd="t" o:hr="t" fillcolor="#a0a0a0" stroked="f"/>
+          <v:rect id="_x0000_i1038" style="width:0;height:1.5pt" o:hralign="center" o:hrstd="t" o:hr="t" fillcolor="#a0a0a0" stroked="f"/>
         </w:pict>
       </w:r>
     </w:p>
@@ -2606,7 +3035,7 @@
           <w:bCs/>
         </w:rPr>
         <w:pict w14:anchorId="5956EFC3">
-          <v:rect id="_x0000_i1440" style="width:0;height:1.5pt" o:hralign="center" o:hrstd="t" o:hr="t" fillcolor="#a0a0a0" stroked="f"/>
+          <v:rect id="_x0000_i1039" style="width:0;height:1.5pt" o:hralign="center" o:hrstd="t" o:hr="t" fillcolor="#a0a0a0" stroked="f"/>
         </w:pict>
       </w:r>
     </w:p>
@@ -2657,7 +3086,7 @@
           <w:bCs/>
         </w:rPr>
         <w:pict w14:anchorId="7738F51C">
-          <v:rect id="_x0000_i1441" style="width:0;height:1.5pt" o:hralign="center" o:hrstd="t" o:hr="t" fillcolor="#a0a0a0" stroked="f"/>
+          <v:rect id="_x0000_i1040" style="width:0;height:1.5pt" o:hralign="center" o:hrstd="t" o:hr="t" fillcolor="#a0a0a0" stroked="f"/>
         </w:pict>
       </w:r>
     </w:p>
@@ -2813,6 +3242,7 @@
                 <w:b/>
                 <w:bCs/>
               </w:rPr>
+              <w:lastRenderedPageBreak/>
               <w:t xml:space="preserve">Design </w:t>
             </w:r>
             <w:proofErr w:type="spellStart"/>
@@ -2871,7 +3301,6 @@
                 <w:b/>
                 <w:bCs/>
               </w:rPr>
-              <w:lastRenderedPageBreak/>
               <w:t>Development</w:t>
             </w:r>
           </w:p>
@@ -3011,7 +3440,7 @@
           <w:bCs/>
         </w:rPr>
         <w:pict w14:anchorId="5F203B3D">
-          <v:rect id="_x0000_i1442" style="width:0;height:1.5pt" o:hralign="center" o:hrstd="t" o:hr="t" fillcolor="#a0a0a0" stroked="f"/>
+          <v:rect id="_x0000_i1041" style="width:0;height:1.5pt" o:hralign="center" o:hrstd="t" o:hr="t" fillcolor="#a0a0a0" stroked="f"/>
         </w:pict>
       </w:r>
     </w:p>
@@ -3257,7 +3686,7 @@
           <w:bCs/>
         </w:rPr>
         <w:pict w14:anchorId="728D8DF7">
-          <v:rect id="_x0000_i1443" style="width:0;height:1.5pt" o:hralign="center" o:hrstd="t" o:hr="t" fillcolor="#a0a0a0" stroked="f"/>
+          <v:rect id="_x0000_i1042" style="width:0;height:1.5pt" o:hralign="center" o:hrstd="t" o:hr="t" fillcolor="#a0a0a0" stroked="f"/>
         </w:pict>
       </w:r>
     </w:p>
@@ -10275,6 +10704,29 @@
       <w:iCs/>
     </w:rPr>
   </w:style>
+  <w:style w:type="character" w:styleId="Hyperlink">
+    <w:name w:val="Hyperlink"/>
+    <w:basedOn w:val="DefaultParagraphFont"/>
+    <w:uiPriority w:val="99"/>
+    <w:unhideWhenUsed/>
+    <w:rsid w:val="00C635CC"/>
+    <w:rPr>
+      <w:color w:val="467886" w:themeColor="hyperlink"/>
+      <w:u w:val="single"/>
+    </w:rPr>
+  </w:style>
+  <w:style w:type="character" w:styleId="UnresolvedMention">
+    <w:name w:val="Unresolved Mention"/>
+    <w:basedOn w:val="DefaultParagraphFont"/>
+    <w:uiPriority w:val="99"/>
+    <w:semiHidden/>
+    <w:unhideWhenUsed/>
+    <w:rsid w:val="00C635CC"/>
+    <w:rPr>
+      <w:color w:val="605E5C"/>
+      <w:shd w:val="clear" w:color="auto" w:fill="E1DFDD"/>
+    </w:rPr>
+  </w:style>
 </w:styles>
 </file>
 

</xml_diff>